<commit_message>
added ejercicio visual, segundo parcial, array 3
</commit_message>
<xml_diff>
--- a/final.docx
+++ b/final.docx
@@ -22,48 +22,55 @@
     </w:p>
     <w:p>
       <w:pPr>
+        <w:spacing w:line="360" w:lineRule="auto"/>
         <w:jc w:val="center"/>
         <w:rPr>
-          <w:rFonts w:ascii="Arial" w:hAnsi="Arial" w:cs="Arial"/>
-          <w:b/>
-          <w:color w:val="222222"/>
-          <w:sz w:val="28"/>
-          <w:szCs w:val="28"/>
-          <w:shd w:val="clear" w:color="auto" w:fill="FFFFFF"/>
-        </w:rPr>
-      </w:pPr>
-      <w:r>
-        <w:rPr>
-          <w:rFonts w:ascii="Arial" w:hAnsi="Arial" w:cs="Arial"/>
-          <w:b/>
-          <w:color w:val="222222"/>
-          <w:sz w:val="28"/>
-          <w:szCs w:val="28"/>
-          <w:shd w:val="clear" w:color="auto" w:fill="FFFFFF"/>
-        </w:rPr>
-        <w:t xml:space="preserve">Viernes </w:t>
-      </w:r>
-      <w:r>
-        <w:rPr>
-          <w:rFonts w:ascii="Arial" w:hAnsi="Arial" w:cs="Arial"/>
-          <w:b/>
-          <w:color w:val="222222"/>
-          <w:sz w:val="28"/>
-          <w:szCs w:val="28"/>
-          <w:shd w:val="clear" w:color="auto" w:fill="FFFFFF"/>
-        </w:rPr>
-        <w:t>13/12/19 - 11:00</w:t>
-      </w:r>
-      <w:r>
-        <w:rPr>
-          <w:rFonts w:ascii="Arial" w:hAnsi="Arial" w:cs="Arial"/>
-          <w:b/>
-          <w:color w:val="222222"/>
-          <w:sz w:val="28"/>
-          <w:szCs w:val="28"/>
-          <w:shd w:val="clear" w:color="auto" w:fill="FFFFFF"/>
-        </w:rPr>
-        <w:t xml:space="preserve"> </w:t>
+          <w:b/>
+          <w:sz w:val="40"/>
+          <w:szCs w:val="40"/>
+        </w:rPr>
+      </w:pPr>
+      <w:r>
+        <w:rPr>
+          <w:b/>
+          <w:sz w:val="40"/>
+          <w:szCs w:val="40"/>
+        </w:rPr>
+        <w:t xml:space="preserve">Mesas de </w:t>
+      </w:r>
+      <w:r>
+        <w:rPr>
+          <w:b/>
+          <w:sz w:val="40"/>
+          <w:szCs w:val="40"/>
+          <w:u w:val="single"/>
+        </w:rPr>
+        <w:t>diciembre</w:t>
+      </w:r>
+    </w:p>
+    <w:p>
+      <w:pPr>
+        <w:spacing w:line="360" w:lineRule="auto"/>
+        <w:jc w:val="center"/>
+        <w:rPr>
+          <w:rFonts w:ascii="Arial" w:hAnsi="Arial" w:cs="Arial"/>
+          <w:b/>
+          <w:color w:val="222222"/>
+          <w:sz w:val="28"/>
+          <w:szCs w:val="28"/>
+          <w:shd w:val="clear" w:color="auto" w:fill="FFFFFF"/>
+        </w:rPr>
+      </w:pPr>
+      <w:r>
+        <w:rPr>
+          <w:rFonts w:ascii="Arial" w:hAnsi="Arial" w:cs="Arial"/>
+          <w:b/>
+          <w:color w:val="222222"/>
+          <w:sz w:val="28"/>
+          <w:szCs w:val="28"/>
+          <w:shd w:val="clear" w:color="auto" w:fill="FFFFFF"/>
+        </w:rPr>
+        <w:t xml:space="preserve">Viernes 13/12/19 - 11:00 </w:t>
       </w:r>
       <w:proofErr w:type="spellStart"/>
       <w:r>
@@ -81,6 +88,7 @@
     </w:p>
     <w:p>
       <w:pPr>
+        <w:spacing w:line="360" w:lineRule="auto"/>
         <w:jc w:val="center"/>
         <w:rPr>
           <w:rFonts w:ascii="Arial" w:hAnsi="Arial" w:cs="Arial"/>
@@ -100,29 +108,7 @@
           <w:szCs w:val="28"/>
           <w:shd w:val="clear" w:color="auto" w:fill="FFFFFF"/>
         </w:rPr>
-        <w:t xml:space="preserve">Viernes </w:t>
-      </w:r>
-      <w:r>
-        <w:rPr>
-          <w:rFonts w:ascii="Arial" w:hAnsi="Arial" w:cs="Arial"/>
-          <w:b/>
-          <w:color w:val="222222"/>
-          <w:sz w:val="28"/>
-          <w:szCs w:val="28"/>
-          <w:shd w:val="clear" w:color="auto" w:fill="FFFFFF"/>
-        </w:rPr>
-        <w:t>20/12/19 - 11:00</w:t>
-      </w:r>
-      <w:r>
-        <w:rPr>
-          <w:rFonts w:ascii="Arial" w:hAnsi="Arial" w:cs="Arial"/>
-          <w:b/>
-          <w:color w:val="222222"/>
-          <w:sz w:val="28"/>
-          <w:szCs w:val="28"/>
-          <w:shd w:val="clear" w:color="auto" w:fill="FFFFFF"/>
-        </w:rPr>
-        <w:t xml:space="preserve"> </w:t>
+        <w:t xml:space="preserve">Viernes 20/12/19 - 11:00 </w:t>
       </w:r>
       <w:proofErr w:type="spellStart"/>
       <w:r>
@@ -140,6 +126,7 @@
     </w:p>
     <w:p>
       <w:pPr>
+        <w:spacing w:line="360" w:lineRule="auto"/>
         <w:jc w:val="center"/>
         <w:rPr>
           <w:rFonts w:ascii="Arial" w:hAnsi="Arial" w:cs="Arial"/>
@@ -159,29 +146,7 @@
           <w:szCs w:val="28"/>
           <w:shd w:val="clear" w:color="auto" w:fill="FFFFFF"/>
         </w:rPr>
-        <w:t xml:space="preserve">Viernes </w:t>
-      </w:r>
-      <w:r>
-        <w:rPr>
-          <w:rFonts w:ascii="Arial" w:hAnsi="Arial" w:cs="Arial"/>
-          <w:b/>
-          <w:color w:val="222222"/>
-          <w:sz w:val="28"/>
-          <w:szCs w:val="28"/>
-          <w:shd w:val="clear" w:color="auto" w:fill="FFFFFF"/>
-        </w:rPr>
-        <w:t>13/12/19 - 18:45</w:t>
-      </w:r>
-      <w:r>
-        <w:rPr>
-          <w:rFonts w:ascii="Arial" w:hAnsi="Arial" w:cs="Arial"/>
-          <w:b/>
-          <w:color w:val="222222"/>
-          <w:sz w:val="28"/>
-          <w:szCs w:val="28"/>
-          <w:shd w:val="clear" w:color="auto" w:fill="FFFFFF"/>
-        </w:rPr>
-        <w:t xml:space="preserve"> </w:t>
+        <w:t xml:space="preserve">Viernes 13/12/19 - 18:45 </w:t>
       </w:r>
       <w:proofErr w:type="spellStart"/>
       <w:r>
@@ -199,6 +164,7 @@
     </w:p>
     <w:p>
       <w:pPr>
+        <w:spacing w:line="360" w:lineRule="auto"/>
         <w:jc w:val="center"/>
         <w:rPr>
           <w:rFonts w:ascii="Arial" w:hAnsi="Arial" w:cs="Arial"/>
@@ -218,40 +184,7 @@
           <w:szCs w:val="28"/>
           <w:shd w:val="clear" w:color="auto" w:fill="FFFFFF"/>
         </w:rPr>
-        <w:t xml:space="preserve">Viernes </w:t>
-      </w:r>
-      <w:r>
-        <w:rPr>
-          <w:rFonts w:ascii="Arial" w:hAnsi="Arial" w:cs="Arial"/>
-          <w:b/>
-          <w:color w:val="222222"/>
-          <w:sz w:val="28"/>
-          <w:szCs w:val="28"/>
-          <w:shd w:val="clear" w:color="auto" w:fill="FFFFFF"/>
-        </w:rPr>
-        <w:t>20</w:t>
-      </w:r>
-      <w:r>
-        <w:rPr>
-          <w:rFonts w:ascii="Arial" w:hAnsi="Arial" w:cs="Arial"/>
-          <w:b/>
-          <w:color w:val="222222"/>
-          <w:sz w:val="28"/>
-          <w:szCs w:val="28"/>
-          <w:shd w:val="clear" w:color="auto" w:fill="FFFFFF"/>
-        </w:rPr>
-        <w:t>/12/19 - 18:45</w:t>
-      </w:r>
-      <w:r>
-        <w:rPr>
-          <w:rFonts w:ascii="Arial" w:hAnsi="Arial" w:cs="Arial"/>
-          <w:b/>
-          <w:color w:val="222222"/>
-          <w:sz w:val="28"/>
-          <w:szCs w:val="28"/>
-          <w:shd w:val="clear" w:color="auto" w:fill="FFFFFF"/>
-        </w:rPr>
-        <w:t xml:space="preserve"> </w:t>
+        <w:t xml:space="preserve">Viernes 20/12/19 - 18:45 </w:t>
       </w:r>
       <w:proofErr w:type="spellStart"/>
       <w:r>
@@ -269,6 +202,7 @@
     </w:p>
     <w:p>
       <w:pPr>
+        <w:spacing w:line="360" w:lineRule="auto"/>
         <w:jc w:val="center"/>
         <w:rPr>
           <w:rFonts w:ascii="Arial" w:hAnsi="Arial" w:cs="Arial"/>
@@ -288,29 +222,7 @@
           <w:szCs w:val="28"/>
           <w:shd w:val="clear" w:color="auto" w:fill="FFFFFF"/>
         </w:rPr>
-        <w:t>Viernes 13</w:t>
-      </w:r>
-      <w:r>
-        <w:rPr>
-          <w:rFonts w:ascii="Arial" w:hAnsi="Arial" w:cs="Arial"/>
-          <w:b/>
-          <w:color w:val="222222"/>
-          <w:sz w:val="28"/>
-          <w:szCs w:val="28"/>
-          <w:shd w:val="clear" w:color="auto" w:fill="FFFFFF"/>
-        </w:rPr>
-        <w:t>/12/19 - 16:00</w:t>
-      </w:r>
-      <w:r>
-        <w:rPr>
-          <w:rFonts w:ascii="Arial" w:hAnsi="Arial" w:cs="Arial"/>
-          <w:b/>
-          <w:color w:val="222222"/>
-          <w:sz w:val="28"/>
-          <w:szCs w:val="28"/>
-          <w:shd w:val="clear" w:color="auto" w:fill="FFFFFF"/>
-        </w:rPr>
-        <w:t xml:space="preserve"> </w:t>
+        <w:t xml:space="preserve">Viernes 13/12/19 - 16:00 </w:t>
       </w:r>
       <w:proofErr w:type="spellStart"/>
       <w:r>
@@ -332,6 +244,7 @@
           <w:tab w:val="center" w:pos="5400"/>
           <w:tab w:val="left" w:pos="7605"/>
         </w:tabs>
+        <w:spacing w:line="360" w:lineRule="auto"/>
         <w:rPr>
           <w:rFonts w:ascii="Arial" w:hAnsi="Arial" w:cs="Arial"/>
           <w:b/>
@@ -351,39 +264,7 @@
           <w:shd w:val="clear" w:color="auto" w:fill="FFFFFF"/>
         </w:rPr>
         <w:tab/>
-      </w:r>
-      <w:r>
-        <w:rPr>
-          <w:rFonts w:ascii="Arial" w:hAnsi="Arial" w:cs="Arial"/>
-          <w:b/>
-          <w:color w:val="222222"/>
-          <w:sz w:val="28"/>
-          <w:szCs w:val="28"/>
-          <w:shd w:val="clear" w:color="auto" w:fill="FFFFFF"/>
-        </w:rPr>
-        <w:t xml:space="preserve">Lunes </w:t>
-      </w:r>
-      <w:r>
-        <w:rPr>
-          <w:rFonts w:ascii="Arial" w:hAnsi="Arial" w:cs="Arial"/>
-          <w:b/>
-          <w:color w:val="222222"/>
-          <w:sz w:val="28"/>
-          <w:szCs w:val="28"/>
-          <w:shd w:val="clear" w:color="auto" w:fill="FFFFFF"/>
-        </w:rPr>
-        <w:t xml:space="preserve"> </w:t>
-      </w:r>
-      <w:r>
-        <w:rPr>
-          <w:rFonts w:ascii="Arial" w:hAnsi="Arial" w:cs="Arial"/>
-          <w:b/>
-          <w:color w:val="222222"/>
-          <w:sz w:val="28"/>
-          <w:szCs w:val="28"/>
-          <w:shd w:val="clear" w:color="auto" w:fill="FFFFFF"/>
-        </w:rPr>
-        <w:t xml:space="preserve"> 16/12/19 - 16:00 </w:t>
+        <w:t xml:space="preserve">Lunes   16/12/19 - 16:00 </w:t>
       </w:r>
       <w:proofErr w:type="spellStart"/>
       <w:r>
@@ -416,382 +297,682 @@
           <w:tab w:val="center" w:pos="5400"/>
           <w:tab w:val="left" w:pos="7605"/>
         </w:tabs>
-        <w:rPr>
-          <w:b/>
-          <w:sz w:val="28"/>
-          <w:szCs w:val="28"/>
+        <w:spacing w:line="360" w:lineRule="auto"/>
+        <w:jc w:val="center"/>
+        <w:rPr>
+          <w:rFonts w:ascii="Arial" w:hAnsi="Arial" w:cs="Arial"/>
+          <w:b/>
+          <w:sz w:val="36"/>
+          <w:szCs w:val="36"/>
+          <w:shd w:val="clear" w:color="auto" w:fill="FFFFFF"/>
+        </w:rPr>
+      </w:pPr>
+      <w:r>
+        <w:rPr>
+          <w:rFonts w:ascii="Arial" w:hAnsi="Arial" w:cs="Arial"/>
+          <w:b/>
+          <w:sz w:val="36"/>
+          <w:szCs w:val="36"/>
+          <w:shd w:val="clear" w:color="auto" w:fill="FFFFFF"/>
+        </w:rPr>
+        <w:t>Mesas de febrero</w:t>
+      </w:r>
+    </w:p>
+    <w:p>
+      <w:pPr>
+        <w:tabs>
+          <w:tab w:val="center" w:pos="5400"/>
+          <w:tab w:val="left" w:pos="7605"/>
+        </w:tabs>
+        <w:spacing w:after="0" w:line="360" w:lineRule="auto"/>
+        <w:jc w:val="center"/>
+        <w:rPr>
+          <w:rFonts w:ascii="Arial" w:hAnsi="Arial" w:cs="Arial"/>
+          <w:b/>
+          <w:color w:val="222222"/>
+          <w:sz w:val="28"/>
+          <w:szCs w:val="28"/>
+        </w:rPr>
+      </w:pPr>
+      <w:r>
+        <w:rPr>
+          <w:rFonts w:ascii="Arial" w:hAnsi="Arial" w:cs="Arial"/>
+          <w:color w:val="222222"/>
+        </w:rPr>
+        <w:br/>
+      </w:r>
+      <w:r>
+        <w:rPr>
+          <w:rFonts w:ascii="Arial" w:hAnsi="Arial" w:cs="Arial"/>
+          <w:b/>
+          <w:color w:val="222222"/>
+          <w:sz w:val="28"/>
+          <w:szCs w:val="28"/>
+          <w:shd w:val="clear" w:color="auto" w:fill="FFFFFF"/>
+        </w:rPr>
+        <w:t>Viernes 21 Febrero 2020 - 11:00 h.</w:t>
+      </w:r>
+      <w:r>
+        <w:rPr>
+          <w:rFonts w:ascii="Arial" w:hAnsi="Arial" w:cs="Arial"/>
+          <w:b/>
+          <w:color w:val="222222"/>
+          <w:sz w:val="28"/>
+          <w:szCs w:val="28"/>
+        </w:rPr>
+        <w:br/>
+      </w:r>
+      <w:r>
+        <w:rPr>
+          <w:rFonts w:ascii="Arial" w:hAnsi="Arial" w:cs="Arial"/>
+          <w:b/>
+          <w:color w:val="222222"/>
+          <w:sz w:val="28"/>
+          <w:szCs w:val="28"/>
+          <w:shd w:val="clear" w:color="auto" w:fill="FFFFFF"/>
+        </w:rPr>
+        <w:t>Viernes 28 Febrero 2020 - 11:00 h.</w:t>
+      </w:r>
+      <w:r>
+        <w:rPr>
+          <w:rFonts w:ascii="Arial" w:hAnsi="Arial" w:cs="Arial"/>
+          <w:b/>
+          <w:color w:val="222222"/>
+          <w:sz w:val="28"/>
+          <w:szCs w:val="28"/>
+        </w:rPr>
+        <w:br/>
+      </w:r>
+      <w:r>
+        <w:rPr>
+          <w:rFonts w:ascii="Arial" w:hAnsi="Arial" w:cs="Arial"/>
+          <w:b/>
+          <w:color w:val="222222"/>
+          <w:sz w:val="28"/>
+          <w:szCs w:val="28"/>
+          <w:shd w:val="clear" w:color="auto" w:fill="FFFFFF"/>
+        </w:rPr>
+        <w:t>Viernes 21 Febrero 2020 - 18:45 h.</w:t>
+      </w:r>
+      <w:r>
+        <w:rPr>
+          <w:rFonts w:ascii="Arial" w:hAnsi="Arial" w:cs="Arial"/>
+          <w:b/>
+          <w:color w:val="222222"/>
+          <w:sz w:val="28"/>
+          <w:szCs w:val="28"/>
+        </w:rPr>
+        <w:br/>
+      </w:r>
+      <w:r>
+        <w:rPr>
+          <w:rFonts w:ascii="Arial" w:hAnsi="Arial" w:cs="Arial"/>
+          <w:b/>
+          <w:color w:val="222222"/>
+          <w:sz w:val="28"/>
+          <w:szCs w:val="28"/>
+          <w:shd w:val="clear" w:color="auto" w:fill="FFFFFF"/>
+        </w:rPr>
+        <w:t xml:space="preserve">Viernes 28 Febrero 2020 - 18:45 </w:t>
+      </w:r>
+      <w:proofErr w:type="spellStart"/>
+      <w:r>
+        <w:rPr>
+          <w:rFonts w:ascii="Arial" w:hAnsi="Arial" w:cs="Arial"/>
+          <w:b/>
+          <w:color w:val="222222"/>
+          <w:sz w:val="28"/>
+          <w:szCs w:val="28"/>
+          <w:shd w:val="clear" w:color="auto" w:fill="FFFFFF"/>
+        </w:rPr>
+        <w:t>h.</w:t>
+      </w:r>
+      <w:r>
+        <w:rPr>
+          <w:rFonts w:ascii="Arial" w:hAnsi="Arial" w:cs="Arial"/>
+          <w:b/>
+          <w:color w:val="222222"/>
+          <w:sz w:val="28"/>
+          <w:szCs w:val="28"/>
+        </w:rPr>
+        <w:t>L</w:t>
+      </w:r>
+      <w:proofErr w:type="spellEnd"/>
+    </w:p>
+    <w:p>
+      <w:pPr>
+        <w:tabs>
+          <w:tab w:val="center" w:pos="5400"/>
+          <w:tab w:val="left" w:pos="7605"/>
+        </w:tabs>
+        <w:spacing w:after="0" w:line="360" w:lineRule="auto"/>
+        <w:jc w:val="center"/>
+        <w:rPr>
+          <w:rFonts w:ascii="Arial" w:hAnsi="Arial" w:cs="Arial"/>
+          <w:b/>
+          <w:color w:val="222222"/>
+          <w:sz w:val="28"/>
+          <w:szCs w:val="28"/>
+        </w:rPr>
+      </w:pPr>
+      <w:r>
+        <w:rPr>
+          <w:rFonts w:ascii="Arial" w:hAnsi="Arial" w:cs="Arial"/>
+          <w:b/>
+          <w:color w:val="222222"/>
+          <w:sz w:val="28"/>
+          <w:szCs w:val="28"/>
+          <w:shd w:val="clear" w:color="auto" w:fill="FFFFFF"/>
+        </w:rPr>
+        <w:t xml:space="preserve">Lunes 17 </w:t>
+      </w:r>
+      <w:proofErr w:type="gramStart"/>
+      <w:r>
+        <w:rPr>
+          <w:rFonts w:ascii="Arial" w:hAnsi="Arial" w:cs="Arial"/>
+          <w:b/>
+          <w:color w:val="222222"/>
+          <w:sz w:val="28"/>
+          <w:szCs w:val="28"/>
+          <w:shd w:val="clear" w:color="auto" w:fill="FFFFFF"/>
+        </w:rPr>
+        <w:t>Febrero</w:t>
+      </w:r>
+      <w:proofErr w:type="gramEnd"/>
+      <w:r>
+        <w:rPr>
+          <w:rFonts w:ascii="Arial" w:hAnsi="Arial" w:cs="Arial"/>
+          <w:b/>
+          <w:color w:val="222222"/>
+          <w:sz w:val="28"/>
+          <w:szCs w:val="28"/>
+          <w:shd w:val="clear" w:color="auto" w:fill="FFFFFF"/>
+        </w:rPr>
+        <w:t xml:space="preserve"> 2020 - 16:00 h.</w:t>
+      </w:r>
+    </w:p>
+    <w:p>
+      <w:pPr>
+        <w:tabs>
+          <w:tab w:val="center" w:pos="5400"/>
+          <w:tab w:val="left" w:pos="7605"/>
+        </w:tabs>
+        <w:spacing w:after="0" w:line="360" w:lineRule="auto"/>
+        <w:jc w:val="center"/>
+        <w:rPr>
+          <w:rFonts w:ascii="Arial" w:hAnsi="Arial" w:cs="Arial"/>
+          <w:color w:val="222222"/>
+          <w:sz w:val="28"/>
+          <w:szCs w:val="28"/>
+        </w:rPr>
+      </w:pPr>
+      <w:r>
+        <w:rPr>
+          <w:rFonts w:ascii="Arial" w:hAnsi="Arial" w:cs="Arial"/>
+          <w:b/>
+          <w:color w:val="222222"/>
+          <w:sz w:val="28"/>
+          <w:szCs w:val="28"/>
+          <w:shd w:val="clear" w:color="auto" w:fill="FFFFFF"/>
+        </w:rPr>
+        <w:t>Lunes 02 Marzo 2020 - 16:00 h.</w:t>
+      </w:r>
+      <w:r>
+        <w:rPr>
+          <w:rFonts w:ascii="Arial" w:hAnsi="Arial" w:cs="Arial"/>
+          <w:color w:val="222222"/>
+          <w:sz w:val="28"/>
+          <w:szCs w:val="28"/>
+        </w:rPr>
+        <w:br/>
+      </w:r>
+    </w:p>
+    <w:p>
+      <w:pPr>
+        <w:tabs>
+          <w:tab w:val="center" w:pos="5400"/>
+          <w:tab w:val="left" w:pos="7605"/>
+        </w:tabs>
+        <w:rPr>
+          <w:b/>
+          <w:sz w:val="28"/>
+          <w:szCs w:val="28"/>
+        </w:rPr>
+      </w:pPr>
+    </w:p>
+    <w:p>
+      <w:pPr>
+        <w:rPr>
+          <w:sz w:val="36"/>
+          <w:szCs w:val="36"/>
+        </w:rPr>
+      </w:pPr>
+      <w:r>
+        <w:rPr>
+          <w:sz w:val="36"/>
+          <w:szCs w:val="36"/>
+        </w:rPr>
+        <w:t xml:space="preserve">Presentación de un </w:t>
+      </w:r>
+      <w:proofErr w:type="spellStart"/>
+      <w:r>
+        <w:rPr>
+          <w:sz w:val="36"/>
+          <w:szCs w:val="36"/>
+        </w:rPr>
+        <w:t>tp</w:t>
+      </w:r>
+      <w:proofErr w:type="spellEnd"/>
+      <w:r>
+        <w:rPr>
+          <w:sz w:val="36"/>
+          <w:szCs w:val="36"/>
+        </w:rPr>
+        <w:t>, grupal (3 como máximo), se presenta el día del final</w:t>
+      </w:r>
+    </w:p>
+    <w:p>
+      <w:pPr>
+        <w:rPr>
+          <w:sz w:val="36"/>
+          <w:szCs w:val="36"/>
+        </w:rPr>
+      </w:pPr>
+      <w:r>
+        <w:rPr>
+          <w:sz w:val="36"/>
+          <w:szCs w:val="36"/>
+        </w:rPr>
+        <w:t>Tema:</w:t>
+      </w:r>
+    </w:p>
+    <w:p>
+      <w:pPr>
+        <w:jc w:val="center"/>
+        <w:rPr>
+          <w:b/>
+          <w:sz w:val="36"/>
+          <w:szCs w:val="36"/>
+        </w:rPr>
+      </w:pPr>
+      <w:r>
+        <w:rPr>
+          <w:b/>
+          <w:sz w:val="36"/>
+          <w:szCs w:val="36"/>
+        </w:rPr>
+        <w:t>Juego</w:t>
+      </w:r>
+    </w:p>
+    <w:p>
+      <w:pPr>
+        <w:rPr>
+          <w:sz w:val="36"/>
+          <w:szCs w:val="36"/>
+        </w:rPr>
+      </w:pPr>
+    </w:p>
+    <w:p>
+      <w:pPr>
+        <w:rPr>
+          <w:sz w:val="36"/>
+          <w:szCs w:val="36"/>
+        </w:rPr>
+      </w:pPr>
+      <w:r>
+        <w:rPr>
+          <w:sz w:val="36"/>
+          <w:szCs w:val="36"/>
+        </w:rPr>
+        <w:t>Contenidos que debe tener:</w:t>
+      </w:r>
+    </w:p>
+    <w:p>
+      <w:pPr>
+        <w:rPr>
+          <w:sz w:val="36"/>
+          <w:szCs w:val="36"/>
+        </w:rPr>
+      </w:pPr>
+      <w:r>
+        <w:rPr>
+          <w:sz w:val="36"/>
+          <w:szCs w:val="36"/>
+        </w:rPr>
+        <w:t>- Dos estructuras de repetición (como mínimo)</w:t>
+      </w:r>
+    </w:p>
+    <w:p>
+      <w:pPr>
+        <w:rPr>
+          <w:sz w:val="36"/>
+          <w:szCs w:val="36"/>
+        </w:rPr>
+      </w:pPr>
+      <w:r>
+        <w:rPr>
+          <w:sz w:val="36"/>
+          <w:szCs w:val="36"/>
+        </w:rPr>
+        <w:t xml:space="preserve">- </w:t>
+      </w:r>
+      <w:proofErr w:type="spellStart"/>
+      <w:r>
+        <w:rPr>
+          <w:sz w:val="36"/>
+          <w:szCs w:val="36"/>
+        </w:rPr>
+        <w:t>Arrays</w:t>
+      </w:r>
+      <w:proofErr w:type="spellEnd"/>
+    </w:p>
+    <w:p>
+      <w:pPr>
+        <w:rPr>
+          <w:sz w:val="36"/>
+          <w:szCs w:val="36"/>
+        </w:rPr>
+      </w:pPr>
+      <w:r>
+        <w:rPr>
+          <w:sz w:val="36"/>
+          <w:szCs w:val="36"/>
+        </w:rPr>
+        <w:t>- Selectores</w:t>
+      </w:r>
+    </w:p>
+    <w:p>
+      <w:pPr>
+        <w:rPr>
+          <w:sz w:val="36"/>
+          <w:szCs w:val="36"/>
+        </w:rPr>
+      </w:pPr>
+      <w:r>
+        <w:rPr>
+          <w:sz w:val="36"/>
+          <w:szCs w:val="36"/>
+        </w:rPr>
+        <w:t>- Condicionales anidados</w:t>
+      </w:r>
+    </w:p>
+    <w:p>
+      <w:pPr>
+        <w:rPr>
+          <w:sz w:val="36"/>
+          <w:szCs w:val="36"/>
+        </w:rPr>
+      </w:pPr>
+      <w:r>
+        <w:rPr>
+          <w:sz w:val="36"/>
+          <w:szCs w:val="36"/>
+        </w:rPr>
+        <w:t>- conectivos lógicos</w:t>
+      </w:r>
+    </w:p>
+    <w:p>
+      <w:pPr>
+        <w:rPr>
+          <w:sz w:val="36"/>
+          <w:szCs w:val="36"/>
+        </w:rPr>
+      </w:pPr>
+      <w:r>
+        <w:rPr>
+          <w:sz w:val="36"/>
+          <w:szCs w:val="36"/>
+        </w:rPr>
+        <w:t xml:space="preserve">- Objetos: </w:t>
+      </w:r>
+      <w:proofErr w:type="spellStart"/>
+      <w:r>
+        <w:rPr>
+          <w:sz w:val="36"/>
+          <w:szCs w:val="36"/>
+        </w:rPr>
+        <w:t>Jframe</w:t>
+      </w:r>
+      <w:proofErr w:type="spellEnd"/>
+      <w:r>
+        <w:rPr>
+          <w:sz w:val="36"/>
+          <w:szCs w:val="36"/>
+        </w:rPr>
+        <w:t xml:space="preserve">, </w:t>
+      </w:r>
+      <w:proofErr w:type="spellStart"/>
+      <w:r>
+        <w:rPr>
+          <w:sz w:val="36"/>
+          <w:szCs w:val="36"/>
+        </w:rPr>
+        <w:t>jbutton</w:t>
+      </w:r>
+      <w:proofErr w:type="spellEnd"/>
+      <w:r>
+        <w:rPr>
+          <w:sz w:val="36"/>
+          <w:szCs w:val="36"/>
+        </w:rPr>
+        <w:t xml:space="preserve">, </w:t>
+      </w:r>
+      <w:proofErr w:type="spellStart"/>
+      <w:r>
+        <w:rPr>
+          <w:sz w:val="36"/>
+          <w:szCs w:val="36"/>
+        </w:rPr>
+        <w:t>jtextfield</w:t>
+      </w:r>
+      <w:proofErr w:type="spellEnd"/>
+      <w:r>
+        <w:rPr>
+          <w:sz w:val="36"/>
+          <w:szCs w:val="36"/>
+        </w:rPr>
+        <w:t xml:space="preserve">, </w:t>
+      </w:r>
+      <w:proofErr w:type="spellStart"/>
+      <w:r>
+        <w:rPr>
+          <w:sz w:val="36"/>
+          <w:szCs w:val="36"/>
+        </w:rPr>
+        <w:t>jlabel</w:t>
+      </w:r>
+      <w:proofErr w:type="spellEnd"/>
+    </w:p>
+    <w:p>
+      <w:pPr>
+        <w:rPr>
+          <w:sz w:val="36"/>
+          <w:szCs w:val="36"/>
+        </w:rPr>
+      </w:pPr>
+    </w:p>
+    <w:p>
+      <w:pPr>
+        <w:rPr>
+          <w:sz w:val="36"/>
+          <w:szCs w:val="36"/>
+        </w:rPr>
+      </w:pPr>
+      <w:r>
+        <w:rPr>
+          <w:sz w:val="36"/>
+          <w:szCs w:val="36"/>
+        </w:rPr>
+        <w:lastRenderedPageBreak/>
+        <w:t xml:space="preserve">Solo se </w:t>
+      </w:r>
+      <w:proofErr w:type="gramStart"/>
+      <w:r>
+        <w:rPr>
+          <w:sz w:val="36"/>
+          <w:szCs w:val="36"/>
+        </w:rPr>
+        <w:t>evaluaran  los</w:t>
+      </w:r>
+      <w:proofErr w:type="gramEnd"/>
+      <w:r>
+        <w:rPr>
+          <w:sz w:val="36"/>
+          <w:szCs w:val="36"/>
+        </w:rPr>
+        <w:t xml:space="preserve"> temas vistos en clase.</w:t>
+      </w:r>
+    </w:p>
+    <w:p>
+      <w:pPr>
+        <w:rPr>
+          <w:sz w:val="36"/>
+          <w:szCs w:val="36"/>
+        </w:rPr>
+      </w:pPr>
+      <w:r>
+        <w:rPr>
+          <w:sz w:val="36"/>
+          <w:szCs w:val="36"/>
+        </w:rPr>
+        <w:t xml:space="preserve">Se debe presentar el proyecto en un cd y traer en pen drive, debe contener la carpeta de proyecto </w:t>
+      </w:r>
+      <w:proofErr w:type="spellStart"/>
+      <w:r>
+        <w:rPr>
+          <w:sz w:val="36"/>
+          <w:szCs w:val="36"/>
+        </w:rPr>
+        <w:t>mas</w:t>
+      </w:r>
+      <w:proofErr w:type="spellEnd"/>
+      <w:r>
+        <w:rPr>
+          <w:sz w:val="36"/>
+          <w:szCs w:val="36"/>
+        </w:rPr>
+        <w:t xml:space="preserve"> </w:t>
+      </w:r>
+      <w:proofErr w:type="spellStart"/>
+      <w:r>
+        <w:rPr>
+          <w:sz w:val="36"/>
+          <w:szCs w:val="36"/>
+        </w:rPr>
+        <w:t>el</w:t>
+      </w:r>
+      <w:proofErr w:type="spellEnd"/>
+      <w:r>
+        <w:rPr>
+          <w:sz w:val="36"/>
+          <w:szCs w:val="36"/>
+        </w:rPr>
+        <w:t xml:space="preserve"> .</w:t>
+      </w:r>
+      <w:proofErr w:type="spellStart"/>
+      <w:r>
+        <w:rPr>
+          <w:sz w:val="36"/>
+          <w:szCs w:val="36"/>
+        </w:rPr>
+        <w:t>jar</w:t>
+      </w:r>
+      <w:proofErr w:type="spellEnd"/>
+    </w:p>
+    <w:p>
+      <w:pPr>
+        <w:rPr>
+          <w:sz w:val="36"/>
+          <w:szCs w:val="36"/>
+        </w:rPr>
+      </w:pPr>
+      <w:r>
+        <w:rPr>
+          <w:sz w:val="36"/>
+          <w:szCs w:val="36"/>
+        </w:rPr>
+        <w:t xml:space="preserve">Los alumnos del grupo </w:t>
+      </w:r>
+      <w:proofErr w:type="gramStart"/>
+      <w:r>
+        <w:rPr>
+          <w:sz w:val="36"/>
+          <w:szCs w:val="36"/>
+        </w:rPr>
+        <w:t>explicaran</w:t>
+      </w:r>
+      <w:proofErr w:type="gramEnd"/>
+      <w:r>
+        <w:rPr>
+          <w:sz w:val="36"/>
+          <w:szCs w:val="36"/>
+        </w:rPr>
+        <w:t xml:space="preserve"> el ejercicio y tendrán que responder preguntas de la docente sobre su trabajo</w:t>
+      </w:r>
+    </w:p>
+    <w:p>
+      <w:pPr>
+        <w:rPr>
+          <w:sz w:val="36"/>
+          <w:szCs w:val="36"/>
+        </w:rPr>
+      </w:pPr>
+    </w:p>
+    <w:p>
+      <w:pPr>
+        <w:rPr>
+          <w:sz w:val="36"/>
+          <w:szCs w:val="36"/>
+        </w:rPr>
+      </w:pPr>
+      <w:r>
+        <w:rPr>
+          <w:b/>
+          <w:sz w:val="36"/>
+          <w:szCs w:val="36"/>
+        </w:rPr>
+        <w:t>Nota</w:t>
+      </w:r>
+      <w:r>
+        <w:rPr>
+          <w:sz w:val="36"/>
+          <w:szCs w:val="36"/>
+        </w:rPr>
+        <w:t xml:space="preserve">: no se </w:t>
+      </w:r>
+      <w:proofErr w:type="gramStart"/>
+      <w:r>
+        <w:rPr>
+          <w:sz w:val="36"/>
+          <w:szCs w:val="36"/>
+        </w:rPr>
+        <w:t>tomaran</w:t>
+      </w:r>
+      <w:proofErr w:type="gramEnd"/>
+      <w:r>
+        <w:rPr>
+          <w:sz w:val="36"/>
+          <w:szCs w:val="36"/>
+        </w:rPr>
+        <w:t xml:space="preserve"> trabajos que utilicen POO, solo se evalúa lo visto en clase, estructuras básicas</w:t>
+      </w:r>
+    </w:p>
+    <w:p>
+      <w:pPr>
+        <w:rPr>
+          <w:sz w:val="36"/>
+          <w:szCs w:val="36"/>
+        </w:rPr>
+      </w:pPr>
+    </w:p>
+    <w:p>
+      <w:pPr>
+        <w:rPr>
+          <w:u w:val="single"/>
         </w:rPr>
       </w:pPr>
       <w:bookmarkStart w:id="0" w:name="_GoBack"/>
       <w:bookmarkEnd w:id="0"/>
-    </w:p>
-    <w:p>
-      <w:pPr>
-        <w:rPr>
-          <w:sz w:val="36"/>
-          <w:szCs w:val="36"/>
-        </w:rPr>
-      </w:pPr>
-      <w:proofErr w:type="spellStart"/>
-      <w:r>
-        <w:rPr>
-          <w:sz w:val="36"/>
-          <w:szCs w:val="36"/>
-        </w:rPr>
-        <w:t>Presentacion</w:t>
-      </w:r>
-      <w:proofErr w:type="spellEnd"/>
-      <w:r>
-        <w:rPr>
-          <w:sz w:val="36"/>
-          <w:szCs w:val="36"/>
-        </w:rPr>
-        <w:t xml:space="preserve"> de un </w:t>
-      </w:r>
-      <w:proofErr w:type="spellStart"/>
-      <w:r>
-        <w:rPr>
-          <w:sz w:val="36"/>
-          <w:szCs w:val="36"/>
-        </w:rPr>
-        <w:t>tp</w:t>
-      </w:r>
-      <w:proofErr w:type="spellEnd"/>
-      <w:r>
-        <w:rPr>
-          <w:sz w:val="36"/>
-          <w:szCs w:val="36"/>
-        </w:rPr>
-        <w:t xml:space="preserve">, grupal (3 como máximo) el </w:t>
-      </w:r>
-      <w:proofErr w:type="spellStart"/>
-      <w:r>
-        <w:rPr>
-          <w:sz w:val="36"/>
-          <w:szCs w:val="36"/>
-        </w:rPr>
-        <w:t>dia</w:t>
-      </w:r>
-      <w:proofErr w:type="spellEnd"/>
-      <w:r>
-        <w:rPr>
-          <w:sz w:val="36"/>
-          <w:szCs w:val="36"/>
-        </w:rPr>
-        <w:t xml:space="preserve"> del final</w:t>
-      </w:r>
-    </w:p>
-    <w:p>
-      <w:pPr>
-        <w:rPr>
-          <w:sz w:val="36"/>
-          <w:szCs w:val="36"/>
-        </w:rPr>
-      </w:pPr>
-      <w:r>
-        <w:rPr>
-          <w:sz w:val="36"/>
-          <w:szCs w:val="36"/>
-        </w:rPr>
-        <w:t>Tema:</w:t>
-      </w:r>
-    </w:p>
-    <w:p>
-      <w:pPr>
-        <w:jc w:val="center"/>
-        <w:rPr>
-          <w:sz w:val="36"/>
-          <w:szCs w:val="36"/>
-        </w:rPr>
-      </w:pPr>
-      <w:r>
-        <w:rPr>
-          <w:sz w:val="36"/>
-          <w:szCs w:val="36"/>
-        </w:rPr>
-        <w:t>Juego</w:t>
-      </w:r>
-    </w:p>
-    <w:p>
-      <w:pPr>
-        <w:rPr>
-          <w:sz w:val="36"/>
-          <w:szCs w:val="36"/>
-        </w:rPr>
-      </w:pPr>
-    </w:p>
-    <w:p>
-      <w:pPr>
-        <w:rPr>
-          <w:sz w:val="36"/>
-          <w:szCs w:val="36"/>
-        </w:rPr>
-      </w:pPr>
-      <w:r>
-        <w:rPr>
-          <w:sz w:val="36"/>
-          <w:szCs w:val="36"/>
-        </w:rPr>
-        <w:t>Contenidos que debe tener:</w:t>
-      </w:r>
-    </w:p>
-    <w:p>
-      <w:pPr>
-        <w:rPr>
-          <w:sz w:val="36"/>
-          <w:szCs w:val="36"/>
-        </w:rPr>
-      </w:pPr>
-      <w:r>
-        <w:rPr>
-          <w:sz w:val="36"/>
-          <w:szCs w:val="36"/>
-        </w:rPr>
-        <w:t>- Una estructura de repetición (como mínimo)</w:t>
-      </w:r>
-    </w:p>
-    <w:p>
-      <w:pPr>
-        <w:rPr>
-          <w:sz w:val="36"/>
-          <w:szCs w:val="36"/>
-        </w:rPr>
-      </w:pPr>
-      <w:r>
-        <w:rPr>
-          <w:sz w:val="36"/>
-          <w:szCs w:val="36"/>
-        </w:rPr>
-        <w:t xml:space="preserve">- </w:t>
-      </w:r>
-      <w:proofErr w:type="spellStart"/>
-      <w:r>
-        <w:rPr>
-          <w:sz w:val="36"/>
-          <w:szCs w:val="36"/>
-        </w:rPr>
-        <w:t>Arrays</w:t>
-      </w:r>
-      <w:proofErr w:type="spellEnd"/>
-    </w:p>
-    <w:p>
-      <w:pPr>
-        <w:rPr>
-          <w:sz w:val="36"/>
-          <w:szCs w:val="36"/>
-        </w:rPr>
-      </w:pPr>
-      <w:r>
-        <w:rPr>
-          <w:sz w:val="36"/>
-          <w:szCs w:val="36"/>
-        </w:rPr>
-        <w:t>- Selector</w:t>
-      </w:r>
-    </w:p>
-    <w:p>
-      <w:pPr>
-        <w:rPr>
-          <w:sz w:val="36"/>
-          <w:szCs w:val="36"/>
-        </w:rPr>
-      </w:pPr>
-      <w:r>
-        <w:rPr>
-          <w:sz w:val="36"/>
-          <w:szCs w:val="36"/>
-        </w:rPr>
-        <w:t>- Condicionales anidados</w:t>
-      </w:r>
-    </w:p>
-    <w:p>
-      <w:pPr>
-        <w:rPr>
-          <w:sz w:val="36"/>
-          <w:szCs w:val="36"/>
-        </w:rPr>
-      </w:pPr>
-      <w:r>
-        <w:rPr>
-          <w:sz w:val="36"/>
-          <w:szCs w:val="36"/>
-        </w:rPr>
-        <w:t>- conectivos lógicos</w:t>
-      </w:r>
-    </w:p>
-    <w:p>
-      <w:pPr>
-        <w:rPr>
-          <w:sz w:val="36"/>
-          <w:szCs w:val="36"/>
-        </w:rPr>
-      </w:pPr>
-      <w:r>
-        <w:rPr>
-          <w:sz w:val="36"/>
-          <w:szCs w:val="36"/>
-        </w:rPr>
-        <w:t xml:space="preserve">- Objetos: </w:t>
-      </w:r>
-      <w:proofErr w:type="spellStart"/>
-      <w:r>
-        <w:rPr>
-          <w:sz w:val="36"/>
-          <w:szCs w:val="36"/>
-        </w:rPr>
-        <w:t>Jframe</w:t>
-      </w:r>
-      <w:proofErr w:type="spellEnd"/>
-      <w:r>
-        <w:rPr>
-          <w:sz w:val="36"/>
-          <w:szCs w:val="36"/>
-        </w:rPr>
-        <w:t xml:space="preserve">, </w:t>
-      </w:r>
-      <w:proofErr w:type="spellStart"/>
-      <w:r>
-        <w:rPr>
-          <w:sz w:val="36"/>
-          <w:szCs w:val="36"/>
-        </w:rPr>
-        <w:t>jbutton</w:t>
-      </w:r>
-      <w:proofErr w:type="spellEnd"/>
-      <w:r>
-        <w:rPr>
-          <w:sz w:val="36"/>
-          <w:szCs w:val="36"/>
-        </w:rPr>
-        <w:t xml:space="preserve">, </w:t>
-      </w:r>
-      <w:proofErr w:type="spellStart"/>
-      <w:r>
-        <w:rPr>
-          <w:sz w:val="36"/>
-          <w:szCs w:val="36"/>
-        </w:rPr>
-        <w:t>jtextfield</w:t>
-      </w:r>
-      <w:proofErr w:type="spellEnd"/>
-      <w:r>
-        <w:rPr>
-          <w:sz w:val="36"/>
-          <w:szCs w:val="36"/>
-        </w:rPr>
-        <w:t xml:space="preserve">, </w:t>
-      </w:r>
-      <w:proofErr w:type="spellStart"/>
-      <w:r>
-        <w:rPr>
-          <w:sz w:val="36"/>
-          <w:szCs w:val="36"/>
-        </w:rPr>
-        <w:t>jlabel</w:t>
-      </w:r>
-      <w:proofErr w:type="spellEnd"/>
-    </w:p>
-    <w:p>
-      <w:pPr>
-        <w:rPr>
-          <w:sz w:val="36"/>
-          <w:szCs w:val="36"/>
-        </w:rPr>
-      </w:pPr>
-    </w:p>
-    <w:p>
-      <w:pPr>
-        <w:rPr>
-          <w:sz w:val="36"/>
-          <w:szCs w:val="36"/>
-        </w:rPr>
-      </w:pPr>
-      <w:r>
-        <w:rPr>
-          <w:sz w:val="36"/>
-          <w:szCs w:val="36"/>
-        </w:rPr>
-        <w:t>Solo se evaluaran  los temas vistos en clase.</w:t>
-      </w:r>
-    </w:p>
-    <w:p>
-      <w:pPr>
-        <w:rPr>
-          <w:sz w:val="36"/>
-          <w:szCs w:val="36"/>
-        </w:rPr>
-      </w:pPr>
-      <w:r>
-        <w:rPr>
-          <w:sz w:val="36"/>
-          <w:szCs w:val="36"/>
-        </w:rPr>
-        <w:t xml:space="preserve">Se debe presentar el proyecto en un cd y traer en pen drive, debe contener la carpeta de proyecto </w:t>
-      </w:r>
-      <w:proofErr w:type="spellStart"/>
-      <w:r>
-        <w:rPr>
-          <w:sz w:val="36"/>
-          <w:szCs w:val="36"/>
-        </w:rPr>
-        <w:t>mas</w:t>
-      </w:r>
-      <w:proofErr w:type="spellEnd"/>
-      <w:r>
-        <w:rPr>
-          <w:sz w:val="36"/>
-          <w:szCs w:val="36"/>
-        </w:rPr>
-        <w:t xml:space="preserve"> </w:t>
-      </w:r>
-      <w:proofErr w:type="spellStart"/>
-      <w:r>
-        <w:rPr>
-          <w:sz w:val="36"/>
-          <w:szCs w:val="36"/>
-        </w:rPr>
-        <w:t>el</w:t>
-      </w:r>
-      <w:proofErr w:type="spellEnd"/>
-      <w:r>
-        <w:rPr>
-          <w:sz w:val="36"/>
-          <w:szCs w:val="36"/>
-        </w:rPr>
-        <w:t xml:space="preserve"> .</w:t>
-      </w:r>
-      <w:proofErr w:type="spellStart"/>
-      <w:r>
-        <w:rPr>
-          <w:sz w:val="36"/>
-          <w:szCs w:val="36"/>
-        </w:rPr>
-        <w:t>jar</w:t>
-      </w:r>
-      <w:proofErr w:type="spellEnd"/>
-    </w:p>
-    <w:p>
-      <w:pPr>
-        <w:rPr>
-          <w:sz w:val="36"/>
-          <w:szCs w:val="36"/>
-        </w:rPr>
-      </w:pPr>
-      <w:r>
-        <w:rPr>
-          <w:sz w:val="36"/>
-          <w:szCs w:val="36"/>
-        </w:rPr>
-        <w:t>Los alumnos del grupo explicaran el ejercicio y tendrán que responder preguntas de la docente sobre su trabajo</w:t>
-      </w:r>
-    </w:p>
-    <w:p>
-      <w:pPr>
-        <w:rPr>
-          <w:sz w:val="36"/>
-          <w:szCs w:val="36"/>
-        </w:rPr>
-      </w:pPr>
     </w:p>
     <w:sectPr>
       <w:pgSz w:w="12240" w:h="20160" w:code="5"/>
@@ -1196,6 +1377,10 @@
   <w:style w:type="paragraph" w:default="1" w:styleId="Normal">
     <w:name w:val="Normal"/>
     <w:qFormat/>
+    <w:rsid w:val="00015CDE"/>
+    <w:pPr>
+      <w:spacing w:line="256" w:lineRule="auto"/>
+    </w:pPr>
   </w:style>
   <w:style w:type="character" w:default="1" w:styleId="Fuentedeprrafopredeter">
     <w:name w:val="Default Paragraph Font"/>

</xml_diff>